<commit_message>
actualizacion de hoja de vida
</commit_message>
<xml_diff>
--- a/HojaVidaIngenieroFelix.docx
+++ b/HojaVidaIngenieroFelix.docx
@@ -74,8 +74,13 @@
         <w:spacing w:before="3" w:line="252" w:lineRule="exact"/>
         <w:ind w:left="702"/>
       </w:pPr>
-      <w:r>
-        <w:t>Bogota: Carrera 19 # 19-73 Apto. 302,</w:t>
+      <w:proofErr w:type="spellStart"/>
+      <w:r>
+        <w:t>Bogota</w:t>
+      </w:r>
+      <w:proofErr w:type="spellEnd"/>
+      <w:r>
+        <w:t>: Carrera 19 # 19-73 Apto. 302,</w:t>
       </w:r>
     </w:p>
     <w:p>
@@ -84,8 +89,13 @@
         <w:spacing w:line="252" w:lineRule="exact"/>
         <w:ind w:left="702"/>
       </w:pPr>
-      <w:r>
-        <w:t>Celular : 321.85.93.965</w:t>
+      <w:proofErr w:type="gramStart"/>
+      <w:r>
+        <w:t>Celular :</w:t>
+      </w:r>
+      <w:proofErr w:type="gramEnd"/>
+      <w:r>
+        <w:t xml:space="preserve"> 321.85.93.965</w:t>
       </w:r>
     </w:p>
     <w:p>
@@ -109,10 +119,18 @@
         <w:ind w:left="702" w:right="3760"/>
       </w:pPr>
       <w:r>
-        <w:t xml:space="preserve">Fecha y Lugar de Nacimiento  </w:t>
-      </w:r>
-      <w:r>
-        <w:t>26/12/1969, Venezuela Cedula Extranjería Nº 761154</w:t>
+        <w:t xml:space="preserve">Fecha y Lugar de </w:t>
+      </w:r>
+      <w:proofErr w:type="gramStart"/>
+      <w:r>
+        <w:t xml:space="preserve">Nacimiento  </w:t>
+      </w:r>
+      <w:r>
+        <w:t>26</w:t>
+      </w:r>
+      <w:proofErr w:type="gramEnd"/>
+      <w:r>
+        <w:t>/12/1969, Venezuela Cedula Extranjería Nº 761154</w:t>
       </w:r>
     </w:p>
     <w:p>
@@ -148,14 +166,35 @@
         <w:jc w:val="both"/>
       </w:pPr>
       <w:r>
-        <w:t xml:space="preserve">TSU en Ingeniería de Sistemas. Con experiencia de mas de 10 años, en desarrollo de aplicaciones para empresas en los lenguajes de programación: Visual Basic 6.0, Visual Fox Pro, Visual Studio, Java y PHP, experiencia en mantenimiento y reparación de equipos de computación, PC-Escritorio y Portátiles, instalación de software, en mi ultima experiencia fue </w:t>
-      </w:r>
-      <w:r>
-        <w:t>SISTRAN COLOMBIA, SA.</w:t>
+        <w:t xml:space="preserve">TSU en Ingeniería de Sistemas. Con experiencia de </w:t>
+      </w:r>
+      <w:proofErr w:type="spellStart"/>
+      <w:r>
+        <w:t>mas</w:t>
+      </w:r>
+      <w:proofErr w:type="spellEnd"/>
+      <w:r>
+        <w:t xml:space="preserve"> de 10 años, en desarrollo de aplicaciones para empresas en los lenguajes de programación: Visual Basic 6.0, Visual Fox Pro, Visual Studio, Java y PHP, experiencia en mantenimiento y reparación de equipos de computación, PC-Escritorio y Portátiles, instalación de software, en mi </w:t>
+      </w:r>
+      <w:proofErr w:type="spellStart"/>
+      <w:r>
+        <w:t>ultima</w:t>
+      </w:r>
+      <w:proofErr w:type="spellEnd"/>
+      <w:r>
+        <w:t xml:space="preserve"> experiencia fue </w:t>
+      </w:r>
+      <w:r>
+        <w:t xml:space="preserve">SISTRAN COLOMBIA, </w:t>
+      </w:r>
+      <w:proofErr w:type="gramStart"/>
+      <w:r>
+        <w:t>SA.</w:t>
       </w:r>
       <w:r>
         <w:t>.</w:t>
       </w:r>
+      <w:proofErr w:type="gramEnd"/>
     </w:p>
     <w:p>
       <w:pPr>
@@ -266,7 +305,22 @@
           <w:sz w:val="20"/>
         </w:rPr>
         <w:tab/>
-        <w:t xml:space="preserve">Español: </w:t>
+      </w:r>
+      <w:proofErr w:type="gramStart"/>
+      <w:r>
+        <w:rPr>
+          <w:b/>
+          <w:sz w:val="20"/>
+        </w:rPr>
+        <w:t>Español</w:t>
+      </w:r>
+      <w:proofErr w:type="gramEnd"/>
+      <w:r>
+        <w:rPr>
+          <w:b/>
+          <w:sz w:val="20"/>
+        </w:rPr>
+        <w:t xml:space="preserve">: </w:t>
       </w:r>
       <w:r>
         <w:rPr>
@@ -291,12 +345,21 @@
           <w:b/>
         </w:rPr>
       </w:pPr>
-      <w:r>
-        <w:rPr>
-          <w:b/>
-          <w:sz w:val="20"/>
-        </w:rPr>
-        <w:t xml:space="preserve">Ingles: </w:t>
+      <w:proofErr w:type="spellStart"/>
+      <w:r>
+        <w:rPr>
+          <w:b/>
+          <w:sz w:val="20"/>
+        </w:rPr>
+        <w:t>Ingles</w:t>
+      </w:r>
+      <w:proofErr w:type="spellEnd"/>
+      <w:r>
+        <w:rPr>
+          <w:b/>
+          <w:sz w:val="20"/>
+        </w:rPr>
+        <w:t xml:space="preserve">: </w:t>
       </w:r>
       <w:r>
         <w:rPr>
@@ -339,7 +402,111 @@
         <w:t xml:space="preserve">Programas manejados: </w:t>
       </w:r>
       <w:r>
-        <w:t>Word Avanzado, Excel Avanzado , Access Avanzado , Crystal Report Avanzado, Corel Draw X3, Power Point, Navegadores: Mozilla, Nestscape, Internet Explorer, Opera. Operador de Windows, Leguajes de Programación : Visual Basic Net, C#, Php, Javascript, Css, Php, Mysql, Html, Python (nivel intermedio)</w:t>
+        <w:t xml:space="preserve">Word Avanzado, Excel </w:t>
+      </w:r>
+      <w:proofErr w:type="gramStart"/>
+      <w:r>
+        <w:t>Avanzado ,</w:t>
+      </w:r>
+      <w:proofErr w:type="gramEnd"/>
+      <w:r>
+        <w:t xml:space="preserve"> Access Avanzado , </w:t>
+      </w:r>
+      <w:proofErr w:type="spellStart"/>
+      <w:r>
+        <w:t>Crystal</w:t>
+      </w:r>
+      <w:proofErr w:type="spellEnd"/>
+      <w:r>
+        <w:t xml:space="preserve"> </w:t>
+      </w:r>
+      <w:proofErr w:type="spellStart"/>
+      <w:r>
+        <w:t>Report</w:t>
+      </w:r>
+      <w:proofErr w:type="spellEnd"/>
+      <w:r>
+        <w:t xml:space="preserve"> Avanzado, Corel </w:t>
+      </w:r>
+      <w:proofErr w:type="spellStart"/>
+      <w:r>
+        <w:t>Draw</w:t>
+      </w:r>
+      <w:proofErr w:type="spellEnd"/>
+      <w:r>
+        <w:t xml:space="preserve"> X3, </w:t>
+      </w:r>
+      <w:proofErr w:type="spellStart"/>
+      <w:r>
+        <w:t>Power</w:t>
+      </w:r>
+      <w:proofErr w:type="spellEnd"/>
+      <w:r>
+        <w:t xml:space="preserve"> Point, Navegadores: Mozilla, </w:t>
+      </w:r>
+      <w:proofErr w:type="spellStart"/>
+      <w:r>
+        <w:t>Nestscape</w:t>
+      </w:r>
+      <w:proofErr w:type="spellEnd"/>
+      <w:r>
+        <w:t xml:space="preserve">, Internet Explorer, Opera. Operador de Windows, Leguajes de </w:t>
+      </w:r>
+      <w:proofErr w:type="gramStart"/>
+      <w:r>
+        <w:t>Programación :</w:t>
+      </w:r>
+      <w:proofErr w:type="gramEnd"/>
+      <w:r>
+        <w:t xml:space="preserve"> Visual Basic Net, C#, </w:t>
+      </w:r>
+      <w:proofErr w:type="spellStart"/>
+      <w:r>
+        <w:t>Php</w:t>
+      </w:r>
+      <w:proofErr w:type="spellEnd"/>
+      <w:r>
+        <w:t xml:space="preserve">, </w:t>
+      </w:r>
+      <w:proofErr w:type="spellStart"/>
+      <w:r>
+        <w:t>Javascript</w:t>
+      </w:r>
+      <w:proofErr w:type="spellEnd"/>
+      <w:r>
+        <w:t xml:space="preserve">, </w:t>
+      </w:r>
+      <w:proofErr w:type="spellStart"/>
+      <w:r>
+        <w:t>Css</w:t>
+      </w:r>
+      <w:proofErr w:type="spellEnd"/>
+      <w:r>
+        <w:t xml:space="preserve">, </w:t>
+      </w:r>
+      <w:proofErr w:type="spellStart"/>
+      <w:r>
+        <w:t>Php</w:t>
+      </w:r>
+      <w:proofErr w:type="spellEnd"/>
+      <w:r>
+        <w:t xml:space="preserve">, </w:t>
+      </w:r>
+      <w:proofErr w:type="spellStart"/>
+      <w:r>
+        <w:t>Mysql</w:t>
+      </w:r>
+      <w:proofErr w:type="spellEnd"/>
+      <w:r>
+        <w:t xml:space="preserve">, </w:t>
+      </w:r>
+      <w:proofErr w:type="spellStart"/>
+      <w:r>
+        <w:t>Html</w:t>
+      </w:r>
+      <w:proofErr w:type="spellEnd"/>
+      <w:r>
+        <w:t>, Python (nivel intermedio)</w:t>
       </w:r>
     </w:p>
     <w:p>
@@ -406,21 +573,57 @@
           <w:b/>
           <w:sz w:val="20"/>
         </w:rPr>
-        <w:t>: Sistran Colombia SA. Cargo ocupado:</w:t>
-      </w:r>
-      <w:r>
-        <w:rPr>
-          <w:sz w:val="20"/>
-        </w:rPr>
-        <w:t xml:space="preserve"> Ing Desarrollo, mantenimiento y creación de nuevas funcionalidades al Modulos de Sise, lenguaje utilizados. Visual B</w:t>
-      </w:r>
-      <w:bookmarkStart w:id="0" w:name="_GoBack"/>
-      <w:bookmarkEnd w:id="0"/>
-      <w:r>
-        <w:rPr>
-          <w:sz w:val="20"/>
-        </w:rPr>
-        <w:t>asic 6.0 y SQL server.</w:t>
+        <w:t xml:space="preserve">: </w:t>
+      </w:r>
+      <w:proofErr w:type="spellStart"/>
+      <w:r>
+        <w:rPr>
+          <w:b/>
+          <w:sz w:val="20"/>
+        </w:rPr>
+        <w:t>Sistran</w:t>
+      </w:r>
+      <w:proofErr w:type="spellEnd"/>
+      <w:r>
+        <w:rPr>
+          <w:b/>
+          <w:sz w:val="20"/>
+        </w:rPr>
+        <w:t xml:space="preserve"> Colombia SA. Cargo ocupado:</w:t>
+      </w:r>
+      <w:r>
+        <w:rPr>
+          <w:sz w:val="20"/>
+        </w:rPr>
+        <w:t xml:space="preserve"> </w:t>
+      </w:r>
+      <w:proofErr w:type="spellStart"/>
+      <w:r>
+        <w:rPr>
+          <w:sz w:val="20"/>
+        </w:rPr>
+        <w:t>Ing</w:t>
+      </w:r>
+      <w:proofErr w:type="spellEnd"/>
+      <w:r>
+        <w:rPr>
+          <w:sz w:val="20"/>
+        </w:rPr>
+        <w:t xml:space="preserve"> Desarrollo, mantenimiento y creación de nuevas funcionalidades al </w:t>
+      </w:r>
+      <w:proofErr w:type="spellStart"/>
+      <w:r>
+        <w:rPr>
+          <w:sz w:val="20"/>
+        </w:rPr>
+        <w:t>Modulos</w:t>
+      </w:r>
+      <w:proofErr w:type="spellEnd"/>
+      <w:r>
+        <w:rPr>
+          <w:sz w:val="20"/>
+        </w:rPr>
+        <w:t xml:space="preserve"> de Sise, lenguaje utilizados. Visual Basic 6.0 y SQL server.</w:t>
       </w:r>
     </w:p>
     <w:p>
@@ -436,13 +639,75 @@
           <w:b/>
           <w:sz w:val="20"/>
         </w:rPr>
-        <w:t xml:space="preserve">Enero 2016 - Junio 2019 FUNDESA, Fundación para le Desarrollo Social San José del Guavire: </w:t>
-      </w:r>
-      <w:r>
-        <w:rPr>
-          <w:sz w:val="20"/>
-        </w:rPr>
-        <w:t xml:space="preserve">Cargo Ocupado: Desarrollador de Sistemas, Funciones del cargo: Desarrollo Software interactivo para programas educativos. Lenguaje de programación Visual Basic 6.0. Actualmente Sistema facturación web , link: </w:t>
+        <w:t xml:space="preserve">Enero 2016 - </w:t>
+      </w:r>
+      <w:proofErr w:type="gramStart"/>
+      <w:r>
+        <w:rPr>
+          <w:b/>
+          <w:sz w:val="20"/>
+        </w:rPr>
+        <w:t>Junio</w:t>
+      </w:r>
+      <w:proofErr w:type="gramEnd"/>
+      <w:r>
+        <w:rPr>
+          <w:b/>
+          <w:sz w:val="20"/>
+        </w:rPr>
+        <w:t xml:space="preserve"> 2019 FUNDESA, Fundación para </w:t>
+      </w:r>
+      <w:proofErr w:type="spellStart"/>
+      <w:r>
+        <w:rPr>
+          <w:b/>
+          <w:sz w:val="20"/>
+        </w:rPr>
+        <w:t>le</w:t>
+      </w:r>
+      <w:proofErr w:type="spellEnd"/>
+      <w:r>
+        <w:rPr>
+          <w:b/>
+          <w:sz w:val="20"/>
+        </w:rPr>
+        <w:t xml:space="preserve"> Desarrollo Social San José del </w:t>
+      </w:r>
+      <w:proofErr w:type="spellStart"/>
+      <w:r>
+        <w:rPr>
+          <w:b/>
+          <w:sz w:val="20"/>
+        </w:rPr>
+        <w:t>Guavire</w:t>
+      </w:r>
+      <w:proofErr w:type="spellEnd"/>
+      <w:r>
+        <w:rPr>
+          <w:b/>
+          <w:sz w:val="20"/>
+        </w:rPr>
+        <w:t xml:space="preserve">: </w:t>
+      </w:r>
+      <w:r>
+        <w:rPr>
+          <w:sz w:val="20"/>
+        </w:rPr>
+        <w:t xml:space="preserve">Cargo Ocupado: Desarrollador de Sistemas, Funciones del cargo: Desarrollo Software interactivo para programas educativos. Lenguaje de programación Visual Basic 6.0. Actualmente Sistema facturación </w:t>
+      </w:r>
+      <w:proofErr w:type="gramStart"/>
+      <w:r>
+        <w:rPr>
+          <w:sz w:val="20"/>
+        </w:rPr>
+        <w:t>web ,</w:t>
+      </w:r>
+      <w:proofErr w:type="gramEnd"/>
+      <w:r>
+        <w:rPr>
+          <w:sz w:val="20"/>
+        </w:rPr>
+        <w:t xml:space="preserve"> link: </w:t>
       </w:r>
       <w:r>
         <w:t>https://dbwebsoftware.com</w:t>
@@ -451,7 +716,49 @@
         <w:rPr>
           <w:rFonts w:ascii="Carlito" w:hAnsi="Carlito"/>
         </w:rPr>
-        <w:t>, desarrollo realizado en php, javascript mysql.</w:t>
+        <w:t xml:space="preserve">, desarrollo realizado en </w:t>
+      </w:r>
+      <w:proofErr w:type="spellStart"/>
+      <w:r>
+        <w:rPr>
+          <w:rFonts w:ascii="Carlito" w:hAnsi="Carlito"/>
+        </w:rPr>
+        <w:t>php</w:t>
+      </w:r>
+      <w:proofErr w:type="spellEnd"/>
+      <w:r>
+        <w:rPr>
+          <w:rFonts w:ascii="Carlito" w:hAnsi="Carlito"/>
+        </w:rPr>
+        <w:t xml:space="preserve">, </w:t>
+      </w:r>
+      <w:proofErr w:type="spellStart"/>
+      <w:r>
+        <w:rPr>
+          <w:rFonts w:ascii="Carlito" w:hAnsi="Carlito"/>
+        </w:rPr>
+        <w:t>javascript</w:t>
+      </w:r>
+      <w:proofErr w:type="spellEnd"/>
+      <w:r>
+        <w:rPr>
+          <w:rFonts w:ascii="Carlito" w:hAnsi="Carlito"/>
+        </w:rPr>
+        <w:t xml:space="preserve"> </w:t>
+      </w:r>
+      <w:proofErr w:type="spellStart"/>
+      <w:r>
+        <w:rPr>
+          <w:rFonts w:ascii="Carlito" w:hAnsi="Carlito"/>
+        </w:rPr>
+        <w:t>mysql</w:t>
+      </w:r>
+      <w:proofErr w:type="spellEnd"/>
+      <w:r>
+        <w:rPr>
+          <w:rFonts w:ascii="Carlito" w:hAnsi="Carlito"/>
+        </w:rPr>
+        <w:t>.</w:t>
       </w:r>
     </w:p>
     <w:p>
@@ -488,11 +795,19 @@
         </w:rPr>
         <w:t xml:space="preserve">Junio 2004-2015 </w:t>
       </w:r>
-      <w:r>
-        <w:rPr>
-          <w:b/>
-        </w:rPr>
-        <w:t>Edigráficas Méndez C.A. Sector Artes Gráficas 10 año</w:t>
+      <w:proofErr w:type="spellStart"/>
+      <w:r>
+        <w:rPr>
+          <w:b/>
+        </w:rPr>
+        <w:t>Edigráficas</w:t>
+      </w:r>
+      <w:proofErr w:type="spellEnd"/>
+      <w:r>
+        <w:rPr>
+          <w:b/>
+        </w:rPr>
+        <w:t xml:space="preserve"> Méndez C.A. Sector Artes Gráficas 10 año</w:t>
       </w:r>
     </w:p>
     <w:p>
@@ -546,7 +861,63 @@
           <w:sz w:val="20"/>
         </w:rPr>
         <w:lastRenderedPageBreak/>
-        <w:t>Tareas realizadas: Atención al Cliente, Pago de Nómina, Cancelación de Cuentas por Pagar, Cuentas por Cobrar, Liquidaciones de Empleados y Contabilidad. Operario de maquina offset ½ pliego solna 125, multilth, rioby, adats 313., pinza Heidelberg, Guillotina. Entre otras actividades</w:t>
+        <w:t xml:space="preserve">Tareas realizadas: Atención al Cliente, Pago de Nómina, Cancelación de Cuentas por Pagar, Cuentas por Cobrar, Liquidaciones de Empleados y Contabilidad. Operario de maquina offset ½ pliego </w:t>
+      </w:r>
+      <w:proofErr w:type="spellStart"/>
+      <w:r>
+        <w:rPr>
+          <w:sz w:val="20"/>
+        </w:rPr>
+        <w:t>solna</w:t>
+      </w:r>
+      <w:proofErr w:type="spellEnd"/>
+      <w:r>
+        <w:rPr>
+          <w:sz w:val="20"/>
+        </w:rPr>
+        <w:t xml:space="preserve"> 125, </w:t>
+      </w:r>
+      <w:proofErr w:type="spellStart"/>
+      <w:r>
+        <w:rPr>
+          <w:sz w:val="20"/>
+        </w:rPr>
+        <w:t>multilth</w:t>
+      </w:r>
+      <w:proofErr w:type="spellEnd"/>
+      <w:r>
+        <w:rPr>
+          <w:sz w:val="20"/>
+        </w:rPr>
+        <w:t xml:space="preserve">, </w:t>
+      </w:r>
+      <w:proofErr w:type="spellStart"/>
+      <w:r>
+        <w:rPr>
+          <w:sz w:val="20"/>
+        </w:rPr>
+        <w:t>rioby</w:t>
+      </w:r>
+      <w:proofErr w:type="spellEnd"/>
+      <w:r>
+        <w:rPr>
+          <w:sz w:val="20"/>
+        </w:rPr>
+        <w:t xml:space="preserve">, </w:t>
+      </w:r>
+      <w:proofErr w:type="spellStart"/>
+      <w:r>
+        <w:rPr>
+          <w:sz w:val="20"/>
+        </w:rPr>
+        <w:t>adats</w:t>
+      </w:r>
+      <w:proofErr w:type="spellEnd"/>
+      <w:r>
+        <w:rPr>
+          <w:sz w:val="20"/>
+        </w:rPr>
+        <w:t xml:space="preserve"> 313., pinza Heidelberg, Guillotina. Entre otras actividades</w:t>
       </w:r>
     </w:p>
     <w:p>
@@ -618,7 +989,49 @@
         <w:rPr>
           <w:sz w:val="20"/>
         </w:rPr>
-        <w:t>En materias : Teoria Económica, Formulación y Evaluación de Proyectos, Electiva II (Mantenimiento de Equipos de Computación), Lenguajes de Programación II, III, IV (Clipper), Sistemas de Información Gerencial, Información Sociedad y</w:t>
+        <w:t xml:space="preserve">En </w:t>
+      </w:r>
+      <w:proofErr w:type="gramStart"/>
+      <w:r>
+        <w:rPr>
+          <w:sz w:val="20"/>
+        </w:rPr>
+        <w:t>materias :</w:t>
+      </w:r>
+      <w:proofErr w:type="gramEnd"/>
+      <w:r>
+        <w:rPr>
+          <w:sz w:val="20"/>
+        </w:rPr>
+        <w:t xml:space="preserve"> </w:t>
+      </w:r>
+      <w:proofErr w:type="spellStart"/>
+      <w:r>
+        <w:rPr>
+          <w:sz w:val="20"/>
+        </w:rPr>
+        <w:t>Teoria</w:t>
+      </w:r>
+      <w:proofErr w:type="spellEnd"/>
+      <w:r>
+        <w:rPr>
+          <w:sz w:val="20"/>
+        </w:rPr>
+        <w:t xml:space="preserve"> Económica, Formulación y Evaluación de Proyectos, Electiva II (Mantenimiento de Equipos de Computación), Lenguajes de Programación II, III, IV (</w:t>
+      </w:r>
+      <w:proofErr w:type="spellStart"/>
+      <w:r>
+        <w:rPr>
+          <w:sz w:val="20"/>
+        </w:rPr>
+        <w:t>Clipper</w:t>
+      </w:r>
+      <w:proofErr w:type="spellEnd"/>
+      <w:r>
+        <w:rPr>
+          <w:sz w:val="20"/>
+        </w:rPr>
+        <w:t>), Sistemas de Información Gerencial, Información Sociedad y</w:t>
       </w:r>
       <w:r>
         <w:rPr>
@@ -662,7 +1075,21 @@
         <w:rPr>
           <w:b/>
         </w:rPr>
-        <w:t>Banco Sofitasa Banco Universal.</w:t>
+        <w:t xml:space="preserve">Banco </w:t>
+      </w:r>
+      <w:proofErr w:type="spellStart"/>
+      <w:r>
+        <w:rPr>
+          <w:b/>
+        </w:rPr>
+        <w:t>Sofitasa</w:t>
+      </w:r>
+      <w:proofErr w:type="spellEnd"/>
+      <w:r>
+        <w:rPr>
+          <w:b/>
+        </w:rPr>
+        <w:t xml:space="preserve"> Banco Universal.</w:t>
       </w:r>
     </w:p>
     <w:p>
@@ -674,11 +1101,19 @@
         <w:ind w:left="702" w:right="918"/>
         <w:jc w:val="both"/>
       </w:pPr>
-      <w:r>
-        <w:rPr>
-          <w:b/>
-        </w:rPr>
-        <w:t>Ejido,  Venezuela Cargo  ocupado :  Gerente de  Agencia</w:t>
+      <w:proofErr w:type="gramStart"/>
+      <w:r>
+        <w:rPr>
+          <w:b/>
+        </w:rPr>
+        <w:t>Ejido,  Venezuela</w:t>
+      </w:r>
+      <w:proofErr w:type="gramEnd"/>
+      <w:r>
+        <w:rPr>
+          <w:b/>
+        </w:rPr>
+        <w:t xml:space="preserve"> Cargo  ocupado :  Gerente de  Agencia</w:t>
       </w:r>
       <w:r>
         <w:t xml:space="preserve">: </w:t>
@@ -734,7 +1169,21 @@
         <w:rPr>
           <w:b/>
         </w:rPr>
-        <w:t>Pasantías Realizadas, Cadela Unidad de comercialización</w:t>
+        <w:t xml:space="preserve">Pasantías Realizadas, </w:t>
+      </w:r>
+      <w:proofErr w:type="spellStart"/>
+      <w:r>
+        <w:rPr>
+          <w:b/>
+        </w:rPr>
+        <w:t>Cadela</w:t>
+      </w:r>
+      <w:proofErr w:type="spellEnd"/>
+      <w:r>
+        <w:rPr>
+          <w:b/>
+        </w:rPr>
+        <w:t xml:space="preserve"> Unidad de comercialización</w:t>
       </w:r>
     </w:p>
     <w:p>
@@ -771,11 +1220,19 @@
           <w:b/>
         </w:rPr>
       </w:pPr>
-      <w:r>
-        <w:rPr>
-          <w:b/>
-        </w:rPr>
-        <w:t>Parentesco : Ninguno: Villa del Rosario, Sector Gramalote, Norte de Santander, Colombia</w:t>
+      <w:proofErr w:type="gramStart"/>
+      <w:r>
+        <w:rPr>
+          <w:b/>
+        </w:rPr>
+        <w:t>Parentesco :</w:t>
+      </w:r>
+      <w:proofErr w:type="gramEnd"/>
+      <w:r>
+        <w:rPr>
+          <w:b/>
+        </w:rPr>
+        <w:t xml:space="preserve"> Ninguno: Villa del Rosario, Sector Gramalote, Norte de Santander, Colombia</w:t>
       </w:r>
     </w:p>
     <w:p>
@@ -784,8 +1241,13 @@
         <w:spacing w:before="3" w:line="252" w:lineRule="exact"/>
         <w:ind w:left="702"/>
       </w:pPr>
-      <w:r>
-        <w:t>Ocupación : Teléfono : 3167777923</w:t>
+      <w:proofErr w:type="gramStart"/>
+      <w:r>
+        <w:t>Ocupación :</w:t>
+      </w:r>
+      <w:proofErr w:type="gramEnd"/>
+      <w:r>
+        <w:t xml:space="preserve"> Teléfono : 3167777923</w:t>
       </w:r>
     </w:p>
     <w:p>
@@ -823,11 +1285,19 @@
           <w:b/>
         </w:rPr>
       </w:pPr>
-      <w:r>
-        <w:rPr>
-          <w:b/>
-        </w:rPr>
-        <w:t>Parentesco : Ninguno : Villa del Rosario, Sector 1 de Mayo , Norte de Santander, Colombia</w:t>
+      <w:proofErr w:type="gramStart"/>
+      <w:r>
+        <w:rPr>
+          <w:b/>
+        </w:rPr>
+        <w:t>Parentesco :</w:t>
+      </w:r>
+      <w:proofErr w:type="gramEnd"/>
+      <w:r>
+        <w:rPr>
+          <w:b/>
+        </w:rPr>
+        <w:t xml:space="preserve"> Ninguno : Villa del Rosario, Sector 1 de Mayo , Norte de Santander, Colombia</w:t>
       </w:r>
     </w:p>
     <w:p>
@@ -836,8 +1306,13 @@
         <w:spacing w:before="3"/>
         <w:ind w:left="702" w:right="2939"/>
       </w:pPr>
-      <w:r>
-        <w:t>Ocupación : Instructor 2 del Sistema Nacional de Aprendizaje (SENA) Teléfono : 3102033945 / 3168568105</w:t>
+      <w:proofErr w:type="gramStart"/>
+      <w:r>
+        <w:t>Ocupación :</w:t>
+      </w:r>
+      <w:proofErr w:type="gramEnd"/>
+      <w:r>
+        <w:t xml:space="preserve"> Instructor 2 del Sistema Nacional de Aprendizaje (SENA) Teléfono : 3102033945 / 3168568105</w:t>
       </w:r>
     </w:p>
     <w:p>
@@ -889,7 +1364,22 @@
       </w:r>
       <w:r>
         <w:tab/>
-        <w:t>Avaluo de Fincas : Dictado por Colegio de Economistas del Estado Mérida,10-2000</w:t>
+      </w:r>
+      <w:proofErr w:type="spellStart"/>
+      <w:r>
+        <w:t>Avaluo</w:t>
+      </w:r>
+      <w:proofErr w:type="spellEnd"/>
+      <w:r>
+        <w:t xml:space="preserve"> de </w:t>
+      </w:r>
+      <w:proofErr w:type="gramStart"/>
+      <w:r>
+        <w:t>Fincas :</w:t>
+      </w:r>
+      <w:proofErr w:type="gramEnd"/>
+      <w:r>
+        <w:t xml:space="preserve"> Dictado por Colegio de Economistas del Estado Mérida,10-2000</w:t>
       </w:r>
     </w:p>
     <w:p>
@@ -906,7 +1396,23 @@
       </w:r>
       <w:r>
         <w:tab/>
-        <w:t>Fundamentos de la Banca : Dictado por DELNU, del 02-03 de septimbre de 2000</w:t>
+        <w:t xml:space="preserve">Fundamentos de la </w:t>
+      </w:r>
+      <w:proofErr w:type="gramStart"/>
+      <w:r>
+        <w:t>Banca :</w:t>
+      </w:r>
+      <w:proofErr w:type="gramEnd"/>
+      <w:r>
+        <w:t xml:space="preserve"> Dictado por DELNU, del 02-03 de </w:t>
+      </w:r>
+      <w:proofErr w:type="spellStart"/>
+      <w:r>
+        <w:t>septimbre</w:t>
+      </w:r>
+      <w:proofErr w:type="spellEnd"/>
+      <w:r>
+        <w:t xml:space="preserve"> de 2000</w:t>
       </w:r>
     </w:p>
     <w:p>
@@ -923,7 +1429,15 @@
       </w:r>
       <w:r>
         <w:tab/>
-        <w:t>Negociación Efectiva : Dictado por DELNU, del 25-26 de marzo de</w:t>
+        <w:t xml:space="preserve">Negociación </w:t>
+      </w:r>
+      <w:proofErr w:type="gramStart"/>
+      <w:r>
+        <w:t>Efectiva :</w:t>
+      </w:r>
+      <w:proofErr w:type="gramEnd"/>
+      <w:r>
+        <w:t xml:space="preserve"> Dictado por DELNU, del 25-26 de marzo de</w:t>
       </w:r>
       <w:r>
         <w:rPr>
@@ -953,7 +1467,15 @@
       </w:r>
       <w:r>
         <w:tab/>
-        <w:t>Comisario de Empresas : Dictado por Facultad de Ciencias Económicas y Sociales Universidad de los Andes. Octubre de</w:t>
+        <w:t xml:space="preserve">Comisario de </w:t>
+      </w:r>
+      <w:proofErr w:type="gramStart"/>
+      <w:r>
+        <w:t>Empresas :</w:t>
+      </w:r>
+      <w:proofErr w:type="gramEnd"/>
+      <w:r>
+        <w:t xml:space="preserve"> Dictado por Facultad de Ciencias Económicas y Sociales Universidad de los Andes. Octubre de</w:t>
       </w:r>
       <w:r>
         <w:rPr>
@@ -978,7 +1500,22 @@
       </w:r>
       <w:r>
         <w:tab/>
-        <w:t>Avaluo de bienes inmuebles, dictado por la Sociedad Venezolana de Economistas Tasadores, Caracas, 07 de Noviembre de</w:t>
+      </w:r>
+      <w:proofErr w:type="spellStart"/>
+      <w:r>
+        <w:t>Avaluo</w:t>
+      </w:r>
+      <w:proofErr w:type="spellEnd"/>
+      <w:r>
+        <w:t xml:space="preserve"> de bienes inmuebles, dictado por la Sociedad Venezolana de Economistas Tasadores, Caracas, 07 de </w:t>
+      </w:r>
+      <w:proofErr w:type="gramStart"/>
+      <w:r>
+        <w:t>Noviembre</w:t>
+      </w:r>
+      <w:proofErr w:type="gramEnd"/>
+      <w:r>
+        <w:t xml:space="preserve"> de</w:t>
       </w:r>
       <w:r>
         <w:rPr>
@@ -1004,7 +1541,15 @@
       </w:r>
       <w:r>
         <w:tab/>
-        <w:t>Diga lo que Piensa : Dictado por ASAS, 18 de julio de</w:t>
+        <w:t xml:space="preserve">Diga lo que </w:t>
+      </w:r>
+      <w:proofErr w:type="gramStart"/>
+      <w:r>
+        <w:t>Piensa :</w:t>
+      </w:r>
+      <w:proofErr w:type="gramEnd"/>
+      <w:r>
+        <w:t xml:space="preserve"> Dictado por ASAS, 18 de julio de</w:t>
       </w:r>
       <w:r>
         <w:rPr>
@@ -1029,7 +1574,15 @@
       </w:r>
       <w:r>
         <w:tab/>
-        <w:t>Grupo de Trabajo y Satisfacción al Cliente: Dictado por DELNU, del 29/30 de Agosto de</w:t>
+        <w:t xml:space="preserve">Grupo de Trabajo y Satisfacción al Cliente: Dictado por DELNU, del 29/30 de </w:t>
+      </w:r>
+      <w:proofErr w:type="gramStart"/>
+      <w:r>
+        <w:t>Agosto</w:t>
+      </w:r>
+      <w:proofErr w:type="gramEnd"/>
+      <w:r>
+        <w:t xml:space="preserve"> de</w:t>
       </w:r>
       <w:r>
         <w:rPr>
@@ -1054,7 +1607,22 @@
       </w:r>
       <w:r>
         <w:tab/>
-        <w:t>Supervision Bancaria: Dictado por DELNU, del 29-30 de Noviembre de 1998</w:t>
+      </w:r>
+      <w:proofErr w:type="spellStart"/>
+      <w:r>
+        <w:t>Supervision</w:t>
+      </w:r>
+      <w:proofErr w:type="spellEnd"/>
+      <w:r>
+        <w:t xml:space="preserve"> Bancaria: Dictado por DELNU, del 29-30 de </w:t>
+      </w:r>
+      <w:proofErr w:type="gramStart"/>
+      <w:r>
+        <w:t>Noviembre</w:t>
+      </w:r>
+      <w:proofErr w:type="gramEnd"/>
+      <w:r>
+        <w:t xml:space="preserve"> de 1998</w:t>
       </w:r>
     </w:p>
     <w:p>
@@ -1074,7 +1642,15 @@
       </w:r>
       <w:r>
         <w:tab/>
-        <w:t>V Congreso de Economistas de Venezuela : 23 de Febrero de</w:t>
+        <w:t xml:space="preserve">V Congreso de Economistas de </w:t>
+      </w:r>
+      <w:proofErr w:type="gramStart"/>
+      <w:r>
+        <w:t>Venezuela :</w:t>
+      </w:r>
+      <w:proofErr w:type="gramEnd"/>
+      <w:r>
+        <w:t xml:space="preserve"> 23 de Febrero de</w:t>
       </w:r>
       <w:r>
         <w:rPr>
@@ -1162,6 +1738,367 @@
           </wp:inline>
         </w:drawing>
       </w:r>
+    </w:p>
+    <w:p>
+      <w:pPr>
+        <w:rPr>
+          <w:sz w:val="20"/>
+        </w:rPr>
+      </w:pPr>
+      <w:r>
+        <w:rPr>
+          <w:sz w:val="20"/>
+        </w:rPr>
+        <w:br w:type="page"/>
+      </w:r>
+    </w:p>
+    <w:p>
+      <w:pPr>
+        <w:pStyle w:val="Textoindependiente"/>
+        <w:ind w:left="872"/>
+        <w:rPr>
+          <w:noProof/>
+          <w:sz w:val="20"/>
+          <w:lang w:val="es-CO" w:eastAsia="es-CO"/>
+        </w:rPr>
+      </w:pPr>
+      <w:r>
+        <w:rPr>
+          <w:noProof/>
+          <w:sz w:val="20"/>
+          <w:lang w:val="es-CO" w:eastAsia="es-CO"/>
+        </w:rPr>
+        <w:lastRenderedPageBreak/>
+        <w:softHyphen/>
+      </w:r>
+      <w:bookmarkStart w:id="0" w:name="_GoBack"/>
+      <w:bookmarkEnd w:id="0"/>
+      <w:r>
+        <w:rPr>
+          <w:noProof/>
+          <w:sz w:val="20"/>
+          <w:lang w:val="es-CO" w:eastAsia="es-CO"/>
+        </w:rPr>
+        <w:drawing>
+          <wp:inline distT="0" distB="0" distL="0" distR="0" wp14:anchorId="2DFC762F" wp14:editId="494EC769">
+            <wp:extent cx="6067425" cy="9128125"/>
+            <wp:effectExtent l="0" t="0" r="0" b="0"/>
+            <wp:docPr id="5" name="Imagen 5"/>
+            <wp:cNvGraphicFramePr>
+              <a:graphicFrameLocks xmlns:a="http://schemas.openxmlformats.org/drawingml/2006/main" noChangeAspect="1"/>
+            </wp:cNvGraphicFramePr>
+            <a:graphic xmlns:a="http://schemas.openxmlformats.org/drawingml/2006/main">
+              <a:graphicData uri="http://schemas.openxmlformats.org/drawingml/2006/picture">
+                <pic:pic xmlns:pic="http://schemas.openxmlformats.org/drawingml/2006/picture">
+                  <pic:nvPicPr>
+                    <pic:cNvPr id="1" name=""/>
+                    <pic:cNvPicPr/>
+                  </pic:nvPicPr>
+                  <pic:blipFill rotWithShape="1">
+                    <a:blip r:embed="rId10"/>
+                    <a:srcRect l="12476" t="3879" r="15176" b="12012"/>
+                    <a:stretch/>
+                  </pic:blipFill>
+                  <pic:spPr bwMode="auto">
+                    <a:xfrm>
+                      <a:off x="0" y="0"/>
+                      <a:ext cx="6068134" cy="9129191"/>
+                    </a:xfrm>
+                    <a:prstGeom prst="rect">
+                      <a:avLst/>
+                    </a:prstGeom>
+                    <a:ln>
+                      <a:noFill/>
+                    </a:ln>
+                    <a:extLst>
+                      <a:ext uri="{53640926-AAD7-44D8-BBD7-CCE9431645EC}">
+                        <a14:shadowObscured xmlns:a14="http://schemas.microsoft.com/office/drawing/2010/main"/>
+                      </a:ext>
+                    </a:extLst>
+                  </pic:spPr>
+                </pic:pic>
+              </a:graphicData>
+            </a:graphic>
+          </wp:inline>
+        </w:drawing>
+      </w:r>
+      <w:r>
+        <w:rPr>
+          <w:noProof/>
+          <w:sz w:val="20"/>
+          <w:lang w:val="es-CO" w:eastAsia="es-CO"/>
+        </w:rPr>
+        <w:br w:type="page"/>
+      </w:r>
+    </w:p>
+    <w:p>
+      <w:pPr>
+        <w:pStyle w:val="Textoindependiente"/>
+        <w:ind w:left="872"/>
+        <w:rPr>
+          <w:noProof/>
+          <w:sz w:val="20"/>
+          <w:lang w:val="es-CO" w:eastAsia="es-CO"/>
+        </w:rPr>
+      </w:pPr>
+    </w:p>
+    <w:p>
+      <w:pPr>
+        <w:pStyle w:val="Textoindependiente"/>
+        <w:ind w:left="872"/>
+        <w:rPr>
+          <w:noProof/>
+          <w:sz w:val="20"/>
+          <w:lang w:val="es-CO" w:eastAsia="es-CO"/>
+        </w:rPr>
+      </w:pPr>
+    </w:p>
+    <w:p>
+      <w:pPr>
+        <w:pStyle w:val="Textoindependiente"/>
+        <w:ind w:left="872"/>
+        <w:rPr>
+          <w:noProof/>
+          <w:sz w:val="20"/>
+          <w:lang w:val="es-CO" w:eastAsia="es-CO"/>
+        </w:rPr>
+      </w:pPr>
+    </w:p>
+    <w:p>
+      <w:pPr>
+        <w:pStyle w:val="Textoindependiente"/>
+        <w:ind w:left="872"/>
+        <w:rPr>
+          <w:noProof/>
+          <w:sz w:val="20"/>
+          <w:lang w:val="es-CO" w:eastAsia="es-CO"/>
+        </w:rPr>
+      </w:pPr>
+      <w:r>
+        <w:rPr>
+          <w:noProof/>
+          <w:sz w:val="20"/>
+          <w:lang w:val="es-CO" w:eastAsia="es-CO"/>
+        </w:rPr>
+        <w:drawing>
+          <wp:anchor distT="0" distB="0" distL="0" distR="0" simplePos="0" relativeHeight="251657216" behindDoc="0" locked="0" layoutInCell="1" allowOverlap="1" wp14:anchorId="0767002D" wp14:editId="157E6E14">
+            <wp:simplePos x="0" y="0"/>
+            <wp:positionH relativeFrom="column">
+              <wp:posOffset>127000</wp:posOffset>
+            </wp:positionH>
+            <wp:positionV relativeFrom="page">
+              <wp:posOffset>1276350</wp:posOffset>
+            </wp:positionV>
+            <wp:extent cx="6162675" cy="8151816"/>
+            <wp:effectExtent l="0" t="0" r="0" b="0"/>
+            <wp:wrapNone/>
+            <wp:docPr id="2" name="Imagen 2"/>
+            <wp:cNvGraphicFramePr>
+              <a:graphicFrameLocks xmlns:a="http://schemas.openxmlformats.org/drawingml/2006/main" noChangeAspect="1"/>
+            </wp:cNvGraphicFramePr>
+            <a:graphic xmlns:a="http://schemas.openxmlformats.org/drawingml/2006/main">
+              <a:graphicData uri="http://schemas.openxmlformats.org/drawingml/2006/picture">
+                <pic:pic xmlns:pic="http://schemas.openxmlformats.org/drawingml/2006/picture">
+                  <pic:nvPicPr>
+                    <pic:cNvPr id="0" name="Picture 2"/>
+                    <pic:cNvPicPr>
+                      <a:picLocks noChangeAspect="1" noChangeArrowheads="1"/>
+                    </pic:cNvPicPr>
+                  </pic:nvPicPr>
+                  <pic:blipFill rotWithShape="1">
+                    <a:blip r:embed="rId11" cstate="print">
+                      <a:extLst>
+                        <a:ext uri="{28A0092B-C50C-407E-A947-70E740481C1C}">
+                          <a14:useLocalDpi xmlns:a14="http://schemas.microsoft.com/office/drawing/2010/main" val="0"/>
+                        </a:ext>
+                      </a:extLst>
+                    </a:blip>
+                    <a:srcRect l="12895" t="17931" r="13109" b="10350"/>
+                    <a:stretch/>
+                  </pic:blipFill>
+                  <pic:spPr bwMode="auto">
+                    <a:xfrm>
+                      <a:off x="0" y="0"/>
+                      <a:ext cx="6164292" cy="8153955"/>
+                    </a:xfrm>
+                    <a:prstGeom prst="rect">
+                      <a:avLst/>
+                    </a:prstGeom>
+                    <a:solidFill>
+                      <a:srgbClr val="FFFFFF"/>
+                    </a:solidFill>
+                    <a:ln>
+                      <a:noFill/>
+                    </a:ln>
+                    <a:extLst>
+                      <a:ext uri="{53640926-AAD7-44D8-BBD7-CCE9431645EC}">
+                        <a14:shadowObscured xmlns:a14="http://schemas.microsoft.com/office/drawing/2010/main"/>
+                      </a:ext>
+                    </a:extLst>
+                  </pic:spPr>
+                </pic:pic>
+              </a:graphicData>
+            </a:graphic>
+            <wp14:sizeRelH relativeFrom="page">
+              <wp14:pctWidth>0</wp14:pctWidth>
+            </wp14:sizeRelH>
+            <wp14:sizeRelV relativeFrom="page">
+              <wp14:pctHeight>0</wp14:pctHeight>
+            </wp14:sizeRelV>
+          </wp:anchor>
+        </w:drawing>
+      </w:r>
+    </w:p>
+    <w:p>
+      <w:pPr>
+        <w:rPr>
+          <w:sz w:val="20"/>
+        </w:rPr>
+      </w:pPr>
+      <w:r>
+        <w:rPr>
+          <w:sz w:val="20"/>
+        </w:rPr>
+        <w:br w:type="page"/>
+      </w:r>
+    </w:p>
+    <w:p>
+      <w:pPr>
+        <w:pStyle w:val="Textoindependiente"/>
+        <w:ind w:left="872"/>
+        <w:rPr>
+          <w:sz w:val="20"/>
+        </w:rPr>
+      </w:pPr>
+      <w:r>
+        <w:rPr>
+          <w:noProof/>
+          <w:sz w:val="20"/>
+          <w:lang w:val="es-CO" w:eastAsia="es-CO"/>
+        </w:rPr>
+        <w:lastRenderedPageBreak/>
+        <w:drawing>
+          <wp:anchor distT="0" distB="0" distL="0" distR="0" simplePos="0" relativeHeight="251659264" behindDoc="0" locked="0" layoutInCell="1" allowOverlap="1">
+            <wp:simplePos x="0" y="0"/>
+            <wp:positionH relativeFrom="column">
+              <wp:posOffset>-144145</wp:posOffset>
+            </wp:positionH>
+            <wp:positionV relativeFrom="paragraph">
+              <wp:posOffset>-66040</wp:posOffset>
+            </wp:positionV>
+            <wp:extent cx="6595745" cy="8927465"/>
+            <wp:effectExtent l="0" t="0" r="0" b="0"/>
+            <wp:wrapTopAndBottom/>
+            <wp:docPr id="4" name="Imagen 4"/>
+            <wp:cNvGraphicFramePr>
+              <a:graphicFrameLocks xmlns:a="http://schemas.openxmlformats.org/drawingml/2006/main" noChangeAspect="1"/>
+            </wp:cNvGraphicFramePr>
+            <a:graphic xmlns:a="http://schemas.openxmlformats.org/drawingml/2006/main">
+              <a:graphicData uri="http://schemas.openxmlformats.org/drawingml/2006/picture">
+                <pic:pic xmlns:pic="http://schemas.openxmlformats.org/drawingml/2006/picture">
+                  <pic:nvPicPr>
+                    <pic:cNvPr id="0" name="Picture 3"/>
+                    <pic:cNvPicPr>
+                      <a:picLocks noChangeAspect="1" noChangeArrowheads="1"/>
+                    </pic:cNvPicPr>
+                  </pic:nvPicPr>
+                  <pic:blipFill>
+                    <a:blip r:embed="rId12" cstate="print">
+                      <a:extLst>
+                        <a:ext uri="{28A0092B-C50C-407E-A947-70E740481C1C}">
+                          <a14:useLocalDpi xmlns:a14="http://schemas.microsoft.com/office/drawing/2010/main" val="0"/>
+                        </a:ext>
+                      </a:extLst>
+                    </a:blip>
+                    <a:srcRect/>
+                    <a:stretch>
+                      <a:fillRect/>
+                    </a:stretch>
+                  </pic:blipFill>
+                  <pic:spPr bwMode="auto">
+                    <a:xfrm>
+                      <a:off x="0" y="0"/>
+                      <a:ext cx="6595745" cy="8927465"/>
+                    </a:xfrm>
+                    <a:prstGeom prst="rect">
+                      <a:avLst/>
+                    </a:prstGeom>
+                    <a:solidFill>
+                      <a:srgbClr val="FFFFFF"/>
+                    </a:solidFill>
+                    <a:ln>
+                      <a:noFill/>
+                    </a:ln>
+                  </pic:spPr>
+                </pic:pic>
+              </a:graphicData>
+            </a:graphic>
+            <wp14:sizeRelH relativeFrom="page">
+              <wp14:pctWidth>0</wp14:pctWidth>
+            </wp14:sizeRelH>
+            <wp14:sizeRelV relativeFrom="page">
+              <wp14:pctHeight>0</wp14:pctHeight>
+            </wp14:sizeRelV>
+          </wp:anchor>
+        </w:drawing>
+      </w:r>
+      <w:r>
+        <w:rPr>
+          <w:sz w:val="20"/>
+        </w:rPr>
+        <w:br w:type="page"/>
+      </w:r>
+    </w:p>
+    <w:p>
+      <w:pPr>
+        <w:rPr>
+          <w:sz w:val="20"/>
+        </w:rPr>
+      </w:pPr>
+      <w:r>
+        <w:rPr>
+          <w:sz w:val="20"/>
+        </w:rPr>
+        <w:lastRenderedPageBreak/>
+        <w:br w:type="page"/>
+      </w:r>
+    </w:p>
+    <w:p>
+      <w:pPr>
+        <w:rPr>
+          <w:sz w:val="20"/>
+        </w:rPr>
+      </w:pPr>
+      <w:r>
+        <w:rPr>
+          <w:sz w:val="20"/>
+        </w:rPr>
+        <w:lastRenderedPageBreak/>
+        <w:br w:type="page"/>
+      </w:r>
+    </w:p>
+    <w:p>
+      <w:pPr>
+        <w:rPr>
+          <w:sz w:val="20"/>
+        </w:rPr>
+      </w:pPr>
+      <w:r>
+        <w:rPr>
+          <w:sz w:val="20"/>
+        </w:rPr>
+        <w:lastRenderedPageBreak/>
+        <w:br w:type="page"/>
+      </w:r>
+    </w:p>
+    <w:p>
+      <w:pPr>
+        <w:pStyle w:val="Textoindependiente"/>
+        <w:ind w:left="872"/>
+        <w:rPr>
+          <w:sz w:val="20"/>
+        </w:rPr>
+      </w:pPr>
     </w:p>
     <w:sectPr>
       <w:type w:val="continuous"/>

</xml_diff>